<commit_message>
plantilla fondo en avance
</commit_message>
<xml_diff>
--- a/reportes/plantilla_memo_fa.docx
+++ b/reportes/plantilla_memo_fa.docx
@@ -1611,7 +1611,16 @@
                             <w:sz w:val="24"/>
                             <w:lang w:val="es-BO"/>
                           </w:rPr>
-                          <w:t xml:space="preserve"> Comprobante Nro</w:t>
+                          <w:t xml:space="preserve"> c</w:t>
+                        </w:r>
+                        <w:r>
+                          <w:rPr>
+                            <w:rFonts w:ascii="Calibri" w:eastAsia="Calibri" w:hAnsi="Calibri"/>
+                            <w:color w:val="000000"/>
+                            <w:sz w:val="24"/>
+                            <w:lang w:val="es-BO"/>
+                          </w:rPr>
+                          <w:t>omprobante Nro</w:t>
                         </w:r>
                         <w:r>
                           <w:rPr>
@@ -1638,7 +1647,18 @@
                             <w:sz w:val="24"/>
                             <w:lang w:val="es-BO"/>
                           </w:rPr>
-                          <w:t xml:space="preserve"> y numero de c</w:t>
+                          <w:t xml:space="preserve"> y nú</w:t>
+                        </w:r>
+                        <w:bookmarkStart w:id="0" w:name="_GoBack"/>
+                        <w:bookmarkEnd w:id="0"/>
+                        <w:r>
+                          <w:rPr>
+                            <w:rFonts w:ascii="Calibri" w:eastAsia="Calibri" w:hAnsi="Calibri"/>
+                            <w:color w:val="000000"/>
+                            <w:sz w:val="24"/>
+                            <w:lang w:val="es-BO"/>
+                          </w:rPr>
+                          <w:t>mero de c</w:t>
                         </w:r>
                         <w:r>
                           <w:rPr>
@@ -1885,8 +1905,6 @@
                             <w:lang w:val="es-BO"/>
                           </w:rPr>
                         </w:pPr>
-                        <w:bookmarkStart w:id="0" w:name="_GoBack"/>
-                        <w:bookmarkEnd w:id="0"/>
                       </w:p>
                       <w:p>
                         <w:pPr>
@@ -2899,7 +2917,7 @@
 </file>
 
 <file path=customXml/itemProps1.xml><?xml version="1.0" encoding="utf-8"?>
-<ds:datastoreItem xmlns:ds="http://schemas.openxmlformats.org/officeDocument/2006/customXml" ds:itemID="{54239070-216B-4EA7-ABAC-C8AC3CE4E9DC}">
+<ds:datastoreItem xmlns:ds="http://schemas.openxmlformats.org/officeDocument/2006/customXml" ds:itemID="{350275BE-FDC7-449F-ADA9-6FD3B92F859B}">
   <ds:schemaRefs>
     <ds:schemaRef ds:uri="http://schemas.openxmlformats.org/officeDocument/2006/bibliography"/>
   </ds:schemaRefs>

</xml_diff>